<commit_message>
ethereum account and transaction
</commit_message>
<xml_diff>
--- a/ProposalTugasAkhir.docx
+++ b/ProposalTugasAkhir.docx
@@ -2765,7 +2765,6 @@
           <w:id w:val="-1605951381"/>
           <w:citation/>
         </w:sdtPr>
-        <w:sdtEndPr/>
         <w:sdtContent>
           <w:r>
             <w:fldChar w:fldCharType="begin"/>
@@ -2864,7 +2863,6 @@
           <w:id w:val="1389226707"/>
           <w:citation/>
         </w:sdtPr>
-        <w:sdtEndPr/>
         <w:sdtContent>
           <w:r>
             <w:fldChar w:fldCharType="begin"/>
@@ -3015,7 +3013,6 @@
           <w:id w:val="1258020209"/>
           <w:citation/>
         </w:sdtPr>
-        <w:sdtEndPr/>
         <w:sdtContent>
           <w:r>
             <w:fldChar w:fldCharType="begin"/>
@@ -3136,7 +3133,6 @@
           <w:id w:val="1238133159"/>
           <w:citation/>
         </w:sdtPr>
-        <w:sdtEndPr/>
         <w:sdtContent>
           <w:r>
             <w:fldChar w:fldCharType="begin"/>
@@ -3239,7 +3235,6 @@
           <w:id w:val="158890297"/>
           <w:citation/>
         </w:sdtPr>
-        <w:sdtEndPr/>
         <w:sdtContent>
           <w:r>
             <w:fldChar w:fldCharType="begin"/>
@@ -3330,7 +3325,6 @@
           <w:id w:val="1786075687"/>
           <w:citation/>
         </w:sdtPr>
-        <w:sdtEndPr/>
         <w:sdtContent>
           <w:r>
             <w:fldChar w:fldCharType="begin"/>
@@ -3492,7 +3486,6 @@
           <w:id w:val="-1011208493"/>
           <w:citation/>
         </w:sdtPr>
-        <w:sdtEndPr/>
         <w:sdtContent>
           <w:r>
             <w:fldChar w:fldCharType="begin"/>
@@ -3551,11 +3544,256 @@
       <w:pPr>
         <w:ind w:firstLine="851"/>
       </w:pPr>
-      <w:r>
-        <w:t xml:space="preserve">Blockchain adalah sebuah </w:t>
-      </w:r>
-      <w:bookmarkStart w:id="0" w:name="_GoBack"/>
-      <w:bookmarkEnd w:id="0"/>
+      <w:proofErr w:type="gramStart"/>
+      <w:r>
+        <w:rPr>
+          <w:i/>
+        </w:rPr>
+        <w:t>Blockchain</w:t>
+      </w:r>
+      <w:r>
+        <w:t xml:space="preserve"> adalah teknologi pencatatan transaksi yang menghilangkan pihak ketiga atau </w:t>
+      </w:r>
+      <w:r>
+        <w:rPr>
+          <w:i/>
+        </w:rPr>
+        <w:t>central authority</w:t>
+      </w:r>
+      <w:r>
+        <w:t xml:space="preserve"> dalam melakukan pertukaran data atau transaksi.</w:t>
+      </w:r>
+      <w:proofErr w:type="gramEnd"/>
+      <w:r>
+        <w:t xml:space="preserve"> </w:t>
+      </w:r>
+      <w:r>
+        <w:rPr>
+          <w:i/>
+        </w:rPr>
+        <w:t>Blockchain</w:t>
+      </w:r>
+      <w:r>
+        <w:t xml:space="preserve"> juga dapat dikatakan sebagai buku besar digital dimana setiap transaksi yang terjadi di jaringan </w:t>
+      </w:r>
+      <w:r>
+        <w:rPr>
+          <w:i/>
+        </w:rPr>
+        <w:t>blockchain</w:t>
+      </w:r>
+      <w:r>
+        <w:t xml:space="preserve"> </w:t>
+      </w:r>
+      <w:proofErr w:type="gramStart"/>
+      <w:r>
+        <w:t>akan</w:t>
+      </w:r>
+      <w:proofErr w:type="gramEnd"/>
+      <w:r>
+        <w:t xml:space="preserve"> dicatat dan diamankan di dalam </w:t>
+      </w:r>
+      <w:r>
+        <w:rPr>
+          <w:i/>
+        </w:rPr>
+        <w:t>peer</w:t>
+      </w:r>
+      <w:r>
+        <w:t xml:space="preserve"> atau </w:t>
+      </w:r>
+      <w:r>
+        <w:rPr>
+          <w:i/>
+        </w:rPr>
+        <w:t>node</w:t>
+      </w:r>
+      <w:r>
+        <w:t xml:space="preserve"> yang terlibat di jaringan </w:t>
+      </w:r>
+      <w:r>
+        <w:rPr>
+          <w:i/>
+        </w:rPr>
+        <w:t>blockchain</w:t>
+      </w:r>
+      <w:r>
+        <w:t>.</w:t>
+      </w:r>
+      <w:r>
+        <w:t xml:space="preserve"> Secara umum </w:t>
+      </w:r>
+      <w:proofErr w:type="gramStart"/>
+      <w:r>
+        <w:t>cara</w:t>
+      </w:r>
+      <w:proofErr w:type="gramEnd"/>
+      <w:r>
+        <w:t xml:space="preserve"> kerja </w:t>
+      </w:r>
+      <w:r>
+        <w:rPr>
+          <w:i/>
+        </w:rPr>
+        <w:t>blockchain</w:t>
+      </w:r>
+      <w:r>
+        <w:t xml:space="preserve"> adalah transaksi yang terjadi di jaringan </w:t>
+      </w:r>
+      <w:r>
+        <w:rPr>
+          <w:i/>
+        </w:rPr>
+        <w:t>blockchai</w:t>
+      </w:r>
+      <w:r>
+        <w:t xml:space="preserve">n akan dicatat dalam blok. Blok </w:t>
+      </w:r>
+      <w:proofErr w:type="gramStart"/>
+      <w:r>
+        <w:t>akan</w:t>
+      </w:r>
+      <w:proofErr w:type="gramEnd"/>
+      <w:r>
+        <w:t xml:space="preserve"> menghasilkan sebuah </w:t>
+      </w:r>
+      <w:r>
+        <w:rPr>
+          <w:i/>
+        </w:rPr>
+        <w:t>hash</w:t>
+      </w:r>
+      <w:r>
+        <w:t xml:space="preserve">. </w:t>
+      </w:r>
+      <w:r>
+        <w:rPr>
+          <w:i/>
+        </w:rPr>
+        <w:t>Hash</w:t>
+      </w:r>
+      <w:r>
+        <w:t xml:space="preserve"> </w:t>
+      </w:r>
+      <w:proofErr w:type="gramStart"/>
+      <w:r>
+        <w:t>blok</w:t>
+      </w:r>
+      <w:proofErr w:type="gramEnd"/>
+      <w:r>
+        <w:t xml:space="preserve"> pada transaksi sebelumnya akan dicatat di blok saat ini. Begitu pula </w:t>
+      </w:r>
+      <w:r>
+        <w:rPr>
+          <w:i/>
+        </w:rPr>
+        <w:t>hash</w:t>
+      </w:r>
+      <w:r>
+        <w:t xml:space="preserve"> </w:t>
+      </w:r>
+      <w:proofErr w:type="gramStart"/>
+      <w:r>
+        <w:t>blok</w:t>
+      </w:r>
+      <w:proofErr w:type="gramEnd"/>
+      <w:r>
+        <w:t xml:space="preserve"> saat ini akan dicatat di blok selanjutnya sehingga akan menghasilkan struktur seperti rantai</w:t>
+      </w:r>
+      <w:r>
+        <w:t xml:space="preserve"> </w:t>
+      </w:r>
+      <w:sdt>
+        <w:sdtPr>
+          <w:id w:val="-924563550"/>
+          <w:citation/>
+        </w:sdtPr>
+        <w:sdtContent>
+          <w:r>
+            <w:fldChar w:fldCharType="begin"/>
+          </w:r>
+          <w:r>
+            <w:instrText xml:space="preserve"> CITATION MDi17 \l 1033 </w:instrText>
+          </w:r>
+          <w:r>
+            <w:fldChar w:fldCharType="separate"/>
+          </w:r>
+          <w:r>
+            <w:rPr>
+              <w:noProof/>
+            </w:rPr>
+            <w:t>(Pierro, 2017)</w:t>
+          </w:r>
+          <w:r>
+            <w:fldChar w:fldCharType="end"/>
+          </w:r>
+        </w:sdtContent>
+      </w:sdt>
+      <w:r>
+        <w:t xml:space="preserve">. Jika ada pihak yang ingin melakukan kecurangan dengan </w:t>
+      </w:r>
+      <w:proofErr w:type="gramStart"/>
+      <w:r>
+        <w:t>cara</w:t>
+      </w:r>
+      <w:proofErr w:type="gramEnd"/>
+      <w:r>
+        <w:t xml:space="preserve"> mengubah data transaksi dalam suatu blok, maka pihak tersebut harus melakukan </w:t>
+      </w:r>
+      <w:r>
+        <w:rPr>
+          <w:i/>
+        </w:rPr>
+        <w:t>hashing</w:t>
+      </w:r>
+      <w:r>
+        <w:t xml:space="preserve"> ulang dari blok yang diubah hingga blok yang terjadi saat ini. Tidak hanya itu, karena </w:t>
+      </w:r>
+      <w:proofErr w:type="gramStart"/>
+      <w:r>
+        <w:t>blok</w:t>
+      </w:r>
+      <w:proofErr w:type="gramEnd"/>
+      <w:r>
+        <w:t xml:space="preserve"> disimpan secara terdistribusi, maka pihak tersebut juga harus mengubah data blok di setiap </w:t>
+      </w:r>
+      <w:r>
+        <w:rPr>
+          <w:i/>
+        </w:rPr>
+        <w:t>node</w:t>
+      </w:r>
+      <w:r>
+        <w:t xml:space="preserve"> yang terlibat dalam jaringan. </w:t>
+      </w:r>
+      <w:proofErr w:type="gramStart"/>
+      <w:r>
+        <w:t xml:space="preserve">Hal inilah yang menjadi kekuatan </w:t>
+      </w:r>
+      <w:r>
+        <w:rPr>
+          <w:i/>
+        </w:rPr>
+        <w:t>blockchain</w:t>
+      </w:r>
+      <w:r>
+        <w:t xml:space="preserve"> sehingga dapat menghilangkan </w:t>
+      </w:r>
+      <w:r>
+        <w:rPr>
+          <w:i/>
+        </w:rPr>
+        <w:t>central authority</w:t>
+      </w:r>
+      <w:r>
+        <w:t xml:space="preserve"> dalam melakukan transaksi.</w:t>
+      </w:r>
+      <w:proofErr w:type="gramEnd"/>
+    </w:p>
+    <w:p>
+      <w:pPr>
+        <w:ind w:firstLine="851"/>
+      </w:pPr>
     </w:p>
     <w:p>
       <w:pPr>
@@ -3574,17 +3812,39 @@
       <w:pPr>
         <w:ind w:firstLine="851"/>
       </w:pPr>
-      <w:r>
-        <w:t xml:space="preserve">Lorem ipsum </w:t>
-      </w:r>
       <w:proofErr w:type="gramStart"/>
       <w:r>
-        <w:t>dolor sit</w:t>
+        <w:t>Ethereum adalah sebuah blockchain yang didirikan pada tahun 2015 yang digagas oleh Vitalik Buterin.</w:t>
       </w:r>
       <w:proofErr w:type="gramEnd"/>
       <w:r>
-        <w:t xml:space="preserve"> amet</w:t>
-      </w:r>
+        <w:t xml:space="preserve"> </w:t>
+      </w:r>
+      <w:proofErr w:type="gramStart"/>
+      <w:r>
+        <w:t>Salah satu tujuan pengembangan Ethereum adalah untuk memberikan kemampuan eksekusi program komputer pada blockchain.</w:t>
+      </w:r>
+      <w:proofErr w:type="gramEnd"/>
+      <w:r>
+        <w:t xml:space="preserve"> </w:t>
+      </w:r>
+      <w:proofErr w:type="gramStart"/>
+      <w:r>
+        <w:t xml:space="preserve">Aplikasi terdesentralisasi yang memanfaatkan kemampuan eksekusi program komputer ini sering disebut dengan </w:t>
+      </w:r>
+      <w:r>
+        <w:rPr>
+          <w:i/>
+        </w:rPr>
+        <w:t>dapps</w:t>
+      </w:r>
+      <w:r>
+        <w:rPr>
+          <w:i/>
+        </w:rPr>
+        <w:t>.</w:t>
+      </w:r>
+      <w:proofErr w:type="gramEnd"/>
     </w:p>
     <w:p>
       <w:pPr>
@@ -3598,30 +3858,66 @@
       <w:r>
         <w:t xml:space="preserve">Ethereum </w:t>
       </w:r>
+      <w:r>
+        <w:t>Accounts dan Transaction</w:t>
+      </w:r>
+    </w:p>
+    <w:p>
+      <w:pPr>
+        <w:ind w:firstLine="851"/>
+      </w:pPr>
       <w:proofErr w:type="gramStart"/>
       <w:r>
-        <w:t>PoW</w:t>
+        <w:t xml:space="preserve">Accounts adalah entitas yang terdapat dalam Ethereum yang dapat </w:t>
+      </w:r>
+      <w:r>
+        <w:t>membuat Transaction dimana setiap account memiliki address yang panjangnya 20-bytes.</w:t>
       </w:r>
       <w:proofErr w:type="gramEnd"/>
       <w:r>
-        <w:t xml:space="preserve"> Schema</w:t>
+        <w:t xml:space="preserve"> Sebuah Etherum account memiliki empat field yaitu nonce, ether balance, contract code dan storage. Nonce adalah counter yang digunakan untuk memastikan bahwa setiap transaksi yang dibuat oleh sebuah account hanya diproses sekali. </w:t>
+      </w:r>
+      <w:proofErr w:type="gramStart"/>
+      <w:r>
+        <w:t xml:space="preserve">Ether atau (ETH) adalah mata uang digital yang digunakan untuk </w:t>
+      </w:r>
+      <w:r>
+        <w:lastRenderedPageBreak/>
+        <w:t>membayar biaya transaksi.</w:t>
+      </w:r>
+      <w:proofErr w:type="gramEnd"/>
+      <w:r>
+        <w:t xml:space="preserve"> Secara umum ada dua jenis account yang terdapat di Ethereum. Yang pertama adalah Externally Owned Account (EOA) yang dikontrol menggunakan private key dan yang kedua adalah contract account yang dikontrol oleh contract code-nya. Contract account bisa dikatakan sebagai autonomous agents yang hidup didalam </w:t>
+      </w:r>
+      <w:r>
+        <w:t>Ethereum execution environment yang selalu menjalankan perintah spesifik dari kode ketika menerima transaksi.</w:t>
       </w:r>
     </w:p>
     <w:p>
       <w:pPr>
         <w:ind w:firstLine="851"/>
       </w:pPr>
-      <w:r>
-        <w:t xml:space="preserve">Lorem ipsum </w:t>
-      </w:r>
       <w:proofErr w:type="gramStart"/>
       <w:r>
-        <w:t>dolor sit</w:t>
+        <w:t>Istilah transaksi yang dimaksud dalam Ethereum adalah data yang telah ditandatangani secara digital oleh sebuah EOA.</w:t>
       </w:r>
       <w:proofErr w:type="gramEnd"/>
       <w:r>
-        <w:t xml:space="preserve"> amet</w:t>
-      </w:r>
+        <w:t xml:space="preserve"> Sebuah transaksi berisi address penerima, signature untuk identifikasi pengirim, jumlah ether yang </w:t>
+      </w:r>
+      <w:proofErr w:type="gramStart"/>
+      <w:r>
+        <w:t>akan</w:t>
+      </w:r>
+      <w:proofErr w:type="gramEnd"/>
+      <w:r>
+        <w:t xml:space="preserve"> dikirim, data field, gas dan gas price. </w:t>
+      </w:r>
+      <w:proofErr w:type="gramStart"/>
+      <w:r>
+        <w:t>Gas adalah nilai yang merepresentasikan seberapa besar transaksi tersebut boleh menggunakan resource komputasi.</w:t>
+      </w:r>
+      <w:proofErr w:type="gramEnd"/>
     </w:p>
     <w:p>
       <w:pPr>
@@ -3633,7 +3929,7 @@
         <w:ind w:left="851" w:hanging="851"/>
       </w:pPr>
       <w:r>
-        <w:t>Ethereum Currency</w:t>
+        <w:t>Ethereum Code Execution</w:t>
       </w:r>
     </w:p>
     <w:p>
@@ -3662,7 +3958,7 @@
         <w:ind w:left="851" w:hanging="851"/>
       </w:pPr>
       <w:r>
-        <w:t>Ethereum Private Chain</w:t>
+        <w:t>Openethereum</w:t>
       </w:r>
     </w:p>
     <w:p>
@@ -3691,7 +3987,7 @@
         <w:ind w:left="851" w:hanging="851"/>
       </w:pPr>
       <w:r>
-        <w:t>Geth</w:t>
+        <w:t>Smart Contract</w:t>
       </w:r>
     </w:p>
     <w:p>
@@ -3720,35 +4016,6 @@
         <w:ind w:left="851" w:hanging="851"/>
       </w:pPr>
       <w:r>
-        <w:t>Smart Contract</w:t>
-      </w:r>
-    </w:p>
-    <w:p>
-      <w:pPr>
-        <w:ind w:firstLine="851"/>
-      </w:pPr>
-      <w:r>
-        <w:t xml:space="preserve">Lorem ipsum </w:t>
-      </w:r>
-      <w:proofErr w:type="gramStart"/>
-      <w:r>
-        <w:t>dolor sit</w:t>
-      </w:r>
-      <w:proofErr w:type="gramEnd"/>
-      <w:r>
-        <w:t xml:space="preserve"> amet</w:t>
-      </w:r>
-    </w:p>
-    <w:p>
-      <w:pPr>
-        <w:pStyle w:val="Heading3"/>
-        <w:numPr>
-          <w:ilvl w:val="1"/>
-          <w:numId w:val="6"/>
-        </w:numPr>
-        <w:ind w:left="851" w:hanging="851"/>
-      </w:pPr>
-      <w:r>
         <w:t>Solidity</w:t>
       </w:r>
     </w:p>
@@ -3914,6 +4181,7 @@
         <w:t xml:space="preserve"> </w:t>
       </w:r>
       <w:r>
+        <w:lastRenderedPageBreak/>
         <w:t>dukungan untuk ASP. Antarmuka</w:t>
       </w:r>
       <w:r>
@@ -3958,7 +4226,6 @@
         <w:t xml:space="preserve"> </w:t>
       </w:r>
       <w:r>
-        <w:lastRenderedPageBreak/>
         <w:t xml:space="preserve">menunjukkan semua </w:t>
       </w:r>
       <w:r>
@@ -4201,7 +4468,6 @@
           <w:id w:val="1277293860"/>
           <w:citation/>
         </w:sdtPr>
-        <w:sdtEndPr/>
         <w:sdtContent>
           <w:r>
             <w:rPr>
@@ -4650,7 +4916,6 @@
           <w:id w:val="-1831122287"/>
           <w:citation/>
         </w:sdtPr>
-        <w:sdtEndPr/>
         <w:sdtContent>
           <w:r>
             <w:rPr>
@@ -5088,7 +5353,6 @@
           <w:id w:val="-965269593"/>
           <w:citation/>
         </w:sdtPr>
-        <w:sdtEndPr/>
         <w:sdtContent>
           <w:r>
             <w:fldChar w:fldCharType="begin"/>
@@ -5552,7 +5816,6 @@
           <w:id w:val="1338343117"/>
           <w:citation/>
         </w:sdtPr>
-        <w:sdtEndPr/>
         <w:sdtContent>
           <w:r>
             <w:fldChar w:fldCharType="begin"/>
@@ -6157,7 +6420,6 @@
           <w:id w:val="1384679122"/>
           <w:citation/>
         </w:sdtPr>
-        <w:sdtEndPr/>
         <w:sdtContent>
           <w:r>
             <w:fldChar w:fldCharType="begin"/>
@@ -8594,7 +8856,6 @@
           <w:id w:val="-346089590"/>
           <w:citation/>
         </w:sdtPr>
-        <w:sdtEndPr/>
         <w:sdtContent>
           <w:r>
             <w:fldChar w:fldCharType="begin"/>
@@ -8705,7 +8966,6 @@
           <w:id w:val="-1755036929"/>
           <w:citation/>
         </w:sdtPr>
-        <w:sdtEndPr/>
         <w:sdtContent>
           <w:r>
             <w:fldChar w:fldCharType="begin"/>
@@ -8848,7 +9108,6 @@
           <w:id w:val="224810490"/>
           <w:citation/>
         </w:sdtPr>
-        <w:sdtEndPr/>
         <w:sdtContent>
           <w:r>
             <w:rPr>
@@ -8975,7 +9234,6 @@
           <w:id w:val="425936236"/>
           <w:citation/>
         </w:sdtPr>
-        <w:sdtEndPr/>
         <w:sdtContent>
           <w:r>
             <w:fldChar w:fldCharType="begin"/>
@@ -9703,7 +9961,6 @@
           <w:id w:val="920297131"/>
           <w:citation/>
         </w:sdtPr>
-        <w:sdtEndPr/>
         <w:sdtContent>
           <w:r>
             <w:rPr>
@@ -9848,8 +10105,8 @@
           <w:b w:val="0"/>
         </w:rPr>
       </w:pPr>
-      <w:bookmarkStart w:id="1" w:name="_Gambar_3.1_Metode"/>
-      <w:bookmarkEnd w:id="1"/>
+      <w:bookmarkStart w:id="0" w:name="_Gambar_3.1_Metode"/>
+      <w:bookmarkEnd w:id="0"/>
       <w:proofErr w:type="gramStart"/>
       <w:r>
         <w:t>Gambar 3.</w:t>
@@ -10472,7 +10729,6 @@
           <w:id w:val="1166515625"/>
           <w:citation/>
         </w:sdtPr>
-        <w:sdtEndPr/>
         <w:sdtContent>
           <w:r>
             <w:rPr>
@@ -10830,6 +11086,8 @@
           <w:rFonts w:cs="Times New Roman"/>
         </w:rPr>
       </w:pPr>
+      <w:bookmarkStart w:id="1" w:name="_GoBack"/>
+      <w:bookmarkEnd w:id="1"/>
       <w:r>
         <w:rPr>
           <w:rFonts w:cs="Times New Roman"/>
@@ -20040,7 +20298,6 @@
           <w:docPartUnique/>
         </w:docPartObj>
       </w:sdtPr>
-      <w:sdtEndPr/>
       <w:sdtContent>
         <w:p>
           <w:pPr>
@@ -20334,7 +20591,7 @@
           <w:rPr>
             <w:noProof/>
           </w:rPr>
-          <w:t>7</w:t>
+          <w:t>19</w:t>
         </w:r>
         <w:r>
           <w:rPr>
@@ -24422,7 +24679,7 @@
     <b:Year>2009</b:Year>
     <b:City>Findland</b:City>
     <b:Publisher>10th International Conference</b:Publisher>
-    <b:RefOrder>18</b:RefOrder>
+    <b:RefOrder>19</b:RefOrder>
   </b:Source>
   <b:Source>
     <b:Tag>Som11</b:Tag>
@@ -24443,7 +24700,7 @@
     <b:City>United States of America</b:City>
     <b:Publisher>Pearson Education Inc., publishing as Addison-Wesley</b:Publisher>
     <b:Edition>9</b:Edition>
-    <b:RefOrder>16</b:RefOrder>
+    <b:RefOrder>17</b:RefOrder>
   </b:Source>
   <b:Source>
     <b:Tag>Rid</b:Tag>
@@ -24661,7 +24918,7 @@
     <b:Year>2011</b:Year>
     <b:Pages>27-39</b:Pages>
     <b:JournalName>PHP Ajax Javascript jQuery Tutorial Indonesia</b:JournalName>
-    <b:RefOrder>14</b:RefOrder>
+    <b:RefOrder>15</b:RefOrder>
   </b:Source>
   <b:Source>
     <b:Tag>Goo21</b:Tag>
@@ -24683,7 +24940,7 @@
       </b:Author>
     </b:Author>
     <b:Year>2021</b:Year>
-    <b:RefOrder>15</b:RefOrder>
+    <b:RefOrder>16</b:RefOrder>
   </b:Source>
   <b:Source>
     <b:Tag>Vis21</b:Tag>
@@ -24706,7 +24963,7 @@
     <b:DayAccessed>31</b:DayAccessed>
     <b:URL>https://code.visualstudio.com</b:URL>
     <b:Year>2021</b:Year>
-    <b:RefOrder>8</b:RefOrder>
+    <b:RefOrder>9</b:RefOrder>
   </b:Source>
   <b:Source>
     <b:Tag>Wil13</b:Tag>
@@ -24728,7 +24985,7 @@
     <b:City>United States of America</b:City>
     <b:Publisher>The Pragmatic Programmers, LLC.</b:Publisher>
     <b:Edition>1st</b:Edition>
-    <b:RefOrder>9</b:RefOrder>
+    <b:RefOrder>10</b:RefOrder>
   </b:Source>
   <b:Source>
     <b:Tag>Cop19</b:Tag>
@@ -24746,7 +25003,7 @@
     </b:Author>
     <b:Title>The Next.js Handbook</b:Title>
     <b:Year>2019</b:Year>
-    <b:RefOrder>19</b:RefOrder>
+    <b:RefOrder>20</b:RefOrder>
   </b:Source>
   <b:Source>
     <b:Tag>Web16</b:Tag>
@@ -24767,7 +25024,7 @@
     <b:MonthAccessed>March</b:MonthAccessed>
     <b:URL>https://web3js.readthedocs.io/</b:URL>
     <b:DayAccessed>31</b:DayAccessed>
-    <b:RefOrder>12</b:RefOrder>
+    <b:RefOrder>13</b:RefOrder>
   </b:Source>
   <b:Source>
     <b:Tag>Kad08</b:Tag>
@@ -24787,7 +25044,7 @@
     </b:Author>
     <b:City>Yogyakarta</b:City>
     <b:Publisher>Andi Offset</b:Publisher>
-    <b:RefOrder>13</b:RefOrder>
+    <b:RefOrder>14</b:RefOrder>
   </b:Source>
   <b:Source>
     <b:Tag>Mys17</b:Tag>
@@ -24809,7 +25066,7 @@
     <b:MonthAccessed>March</b:MonthAccessed>
     <b:DayAccessed>31</b:DayAccessed>
     <b:URL>https://nestjs.com/</b:URL>
-    <b:RefOrder>10</b:RefOrder>
+    <b:RefOrder>11</b:RefOrder>
   </b:Source>
   <b:Source>
     <b:Tag>Ang10</b:Tag>
@@ -24830,7 +25087,7 @@
     <b:MonthAccessed>March</b:MonthAccessed>
     <b:DayAccessed>31</b:DayAccessed>
     <b:URL>https://angular.io/</b:URL>
-    <b:RefOrder>11</b:RefOrder>
+    <b:RefOrder>12</b:RefOrder>
   </b:Source>
   <b:Source>
     <b:Tag>Pre10</b:Tag>
@@ -24850,13 +25107,35 @@
         </b:NameList>
       </b:Author>
     </b:Author>
-    <b:RefOrder>17</b:RefOrder>
+    <b:RefOrder>18</b:RefOrder>
+  </b:Source>
+  <b:Source>
+    <b:Tag>MDi17</b:Tag>
+    <b:SourceType>JournalArticle</b:SourceType>
+    <b:Guid>{22181496-CD3B-4055-B931-79C352AD6766}</b:Guid>
+    <b:Title>What Is the Blockchain?</b:Title>
+    <b:Year>2017</b:Year>
+    <b:Author>
+      <b:Author>
+        <b:NameList>
+          <b:Person>
+            <b:Last>Pierro</b:Last>
+            <b:First>M.</b:First>
+            <b:Middle>Di</b:Middle>
+          </b:Person>
+        </b:NameList>
+      </b:Author>
+    </b:Author>
+    <b:JournalName>Computing in Science &amp; Engineering</b:JournalName>
+    <b:Pages>92-95</b:Pages>
+    <b:Volume>19</b:Volume>
+    <b:RefOrder>8</b:RefOrder>
   </b:Source>
 </b:Sources>
 </file>
 
 <file path=customXml/itemProps1.xml><?xml version="1.0" encoding="utf-8"?>
-<ds:datastoreItem xmlns:ds="http://schemas.openxmlformats.org/officeDocument/2006/customXml" ds:itemID="{0AA0812D-C984-4BD3-A568-8866911DC458}">
+<ds:datastoreItem xmlns:ds="http://schemas.openxmlformats.org/officeDocument/2006/customXml" ds:itemID="{885CBC07-04D1-46EB-86F6-7F0E7D3AB2DA}">
   <ds:schemaRefs>
     <ds:schemaRef ds:uri="http://schemas.openxmlformats.org/officeDocument/2006/bibliography"/>
   </ds:schemaRefs>

</xml_diff>